<commit_message>
Fixed the bug when handling GH-bladed results, which is resulted by loading the results. I think the step in three-dimensional files is the axial position + 1, which is wrong. The step should be read independently.
</commit_message>
<xml_diff>
--- a/resources/template.docx
+++ b/resources/template.docx
@@ -22,19 +22,9 @@
           <w:sz w:val="36"/>
           <w:szCs w:val="36"/>
         </w:rPr>
-        <w:t>Simpack</w:t>
+        <w:t>Results</w:t>
       </w:r>
       <w:proofErr w:type="spellEnd"/>
-      <w:r>
-        <w:rPr>
-          <w:rFonts w:ascii="Times New Roman" w:hAnsi="Times New Roman" w:cs="Times New Roman"/>
-          <w:b/>
-          <w:bCs/>
-          <w:sz w:val="36"/>
-          <w:szCs w:val="36"/>
-        </w:rPr>
-        <w:t xml:space="preserve"> Results</w:t>
-      </w:r>
     </w:p>
     <w:p>
       <w:pPr>
@@ -543,11 +533,6 @@
     <w:lsdException w:name="Book Title" w:uiPriority="33" w:qFormat="1"/>
     <w:lsdException w:name="Bibliography" w:semiHidden="1" w:uiPriority="37" w:unhideWhenUsed="1"/>
     <w:lsdException w:name="TOC Heading" w:semiHidden="1" w:uiPriority="39" w:unhideWhenUsed="1" w:qFormat="1"/>
-    <w:lsdException w:name="Plain Table 5" w:semiHidden="1" w:unhideWhenUsed="1"/>
-    <w:lsdException w:name="Grid Table Light" w:semiHidden="1" w:unhideWhenUsed="1"/>
-    <w:lsdException w:name="Grid Table 1 Light" w:semiHidden="1" w:unhideWhenUsed="1"/>
-    <w:lsdException w:name="Grid Table 2" w:semiHidden="1" w:unhideWhenUsed="1"/>
-    <w:lsdException w:name="Grid Table 3" w:semiHidden="1" w:unhideWhenUsed="1"/>
     <w:lsdException w:name="Grid Table 4" w:uiPriority="49"/>
     <w:lsdException w:name="Grid Table 5 Dark" w:uiPriority="50"/>
     <w:lsdException w:name="Grid Table 6 Colorful" w:uiPriority="51"/>

</xml_diff>